<commit_message>
Bringing files up to repo standard
</commit_message>
<xml_diff>
--- a/release/sil/sil_tai_dam/source/sil_tai_dam_layout.docx
+++ b/release/sil/sil_tai_dam/source/sil_tai_dam_layout.docx
@@ -4,167 +4,9 @@
   <w:body>
     <w:p>
       <w:pPr>
-        <w:pStyle w:val="Title"/>
-      </w:pPr>
-      <w:bookmarkStart w:id="0" w:name="_GoBack"/>
-      <w:bookmarkEnd w:id="0"/>
+        <w:pStyle w:val="Heading1"/>
+      </w:pPr>
       <w:r>
-        <w:t xml:space="preserve">SIL </w:t>
-      </w:r>
-      <w:r>
-        <w:t xml:space="preserve">Tai </w:t>
-      </w:r>
-      <w:r>
-        <w:t>Dam</w:t>
-      </w:r>
-      <w:r>
-        <w:t xml:space="preserve"> Keyboard</w:t>
-      </w:r>
-    </w:p>
-    <w:p>
-      <w:pPr>
-        <w:spacing w:after="0"/>
-        <w:jc w:val="center"/>
-        <w:rPr>
-          <w:b/>
-          <w:sz w:val="20"/>
-        </w:rPr>
-      </w:pPr>
-      <w:r>
-        <w:rPr>
-          <w:b/>
-          <w:sz w:val="20"/>
-        </w:rPr>
-        <w:t>January 2018</w:t>
-      </w:r>
-    </w:p>
-    <w:p>
-      <w:pPr>
-        <w:jc w:val="center"/>
-        <w:rPr>
-          <w:b/>
-          <w:sz w:val="20"/>
-        </w:rPr>
-      </w:pPr>
-      <w:r>
-        <w:rPr>
-          <w:b/>
-          <w:sz w:val="20"/>
-        </w:rPr>
-        <w:t>Jim Brase, SIL International</w:t>
-      </w:r>
-    </w:p>
-    <w:p>
-      <w:pPr>
-        <w:pStyle w:val="Heading1"/>
-      </w:pPr>
-      <w:r>
-        <w:t>Background</w:t>
-      </w:r>
-      <w:r>
-        <w:t xml:space="preserve"> and o</w:t>
-      </w:r>
-      <w:r>
-        <w:t>verview</w:t>
-      </w:r>
-    </w:p>
-    <w:p>
-      <w:r>
-        <w:t xml:space="preserve">“Tai Viet” is the name of the </w:t>
-      </w:r>
-      <w:r>
-        <w:t>script</w:t>
-      </w:r>
-      <w:r>
-        <w:t xml:space="preserve"> which the Tai people of northwestern </w:t>
-      </w:r>
-      <w:smartTag w:uri="urn:schemas-microsoft-com:office:smarttags" w:element="country-region">
-        <w:smartTag w:uri="urn:schemas-microsoft-com:office:smarttags" w:element="place">
-          <w:r>
-            <w:t>Vietnam</w:t>
-          </w:r>
-        </w:smartTag>
-      </w:smartTag>
-      <w:r>
-        <w:t xml:space="preserve"> and surrounding regions use to write their languages. The Tai Viet script has been part of The Unicode Standard since version 5.2. </w:t>
-      </w:r>
-    </w:p>
-    <w:p>
-      <w:r>
-        <w:t>One of the challenges of implementing a keyboard for the Tai Viet script is to fit all of the required characters, including punctuation, onto the available keys. Thus, t</w:t>
-      </w:r>
-      <w:r>
-        <w:t xml:space="preserve">he </w:t>
-      </w:r>
-      <w:r>
-        <w:rPr>
-          <w:b/>
-          <w:bCs/>
-        </w:rPr>
-        <w:t>SIL Tai Dam</w:t>
-      </w:r>
-      <w:r>
-        <w:t xml:space="preserve"> keyboard has been optimized for typing the Tai Viet script as </w:t>
-      </w:r>
-      <w:r>
-        <w:t xml:space="preserve">it is </w:t>
-      </w:r>
-      <w:r>
-        <w:t>used for writing the Tai Dam language.</w:t>
-      </w:r>
-      <w:r>
-        <w:t xml:space="preserve"> </w:t>
-      </w:r>
-      <w:r>
-        <w:t xml:space="preserve">Those characters required for the Tai Dam language of Tai Dam language of </w:t>
-      </w:r>
-      <w:r>
-        <w:t>Sơn La</w:t>
-      </w:r>
-      <w:r>
-        <w:t xml:space="preserve"> Province can be typed with a single keystroke. Other characters, including six aspirated consonants used by the Tai Dón language of Lai Châu province, and four consonants used only in loan words, have been assigned to less-than-optimal two-keystroke sequences. See the charts below for details.</w:t>
-      </w:r>
-    </w:p>
-    <w:p>
-      <w:r>
-        <w:t>T</w:t>
-      </w:r>
-      <w:r>
-        <w:t xml:space="preserve">he </w:t>
-      </w:r>
-      <w:r>
-        <w:rPr>
-          <w:b/>
-          <w:bCs/>
-        </w:rPr>
-        <w:t>SIL Tai Dam</w:t>
-      </w:r>
-      <w:r>
-        <w:t xml:space="preserve"> keyboard</w:t>
-      </w:r>
-      <w:r>
-        <w:t xml:space="preserve"> </w:t>
-      </w:r>
-      <w:r>
-        <w:t>is a mnemonic layout based in the US English keyboard. That is, each Tai Viet character</w:t>
-      </w:r>
-      <w:r>
-        <w:t xml:space="preserve"> </w:t>
-      </w:r>
-      <w:r>
-        <w:t xml:space="preserve">is assigned to the key that has the nearest equivalent English letter. Low series consonants are assigned to unshifted keys, and high series consonants are assigned to the equivalent shifted key. </w:t>
-      </w:r>
-    </w:p>
-    <w:p/>
-    <w:p>
-      <w:pPr>
-        <w:pStyle w:val="Heading1"/>
-      </w:pPr>
-      <w:r>
-        <w:br w:type="page"/>
-      </w:r>
-      <w:r>
-        <w:lastRenderedPageBreak/>
         <w:t>SIL Tai Dam</w:t>
       </w:r>
       <w:r>
@@ -196,18 +38,75 @@
     </w:p>
     <w:p>
       <w:pPr>
-        <w:jc w:val="center"/>
+        <w:spacing w:before="240"/>
+        <w:rPr>
+          <w:b/>
+          <w:bCs/>
+          <w:sz w:val="22"/>
+          <w:szCs w:val="22"/>
+        </w:rPr>
       </w:pPr>
       <w:r>
         <w:rPr>
+          <w:b/>
+          <w:bCs/>
+          <w:sz w:val="22"/>
+          <w:szCs w:val="22"/>
+        </w:rPr>
+        <w:t xml:space="preserve">Chart 1: </w:t>
+      </w:r>
+      <w:r>
+        <w:rPr>
+          <w:b/>
+          <w:bCs/>
+          <w:sz w:val="22"/>
+          <w:szCs w:val="22"/>
+        </w:rPr>
+        <w:t xml:space="preserve">SIL </w:t>
+      </w:r>
+      <w:r>
+        <w:rPr>
+          <w:b/>
+          <w:bCs/>
+          <w:sz w:val="22"/>
+          <w:szCs w:val="22"/>
+        </w:rPr>
+        <w:t>Tai Dam Keyboard</w:t>
+      </w:r>
+      <w:r>
+        <w:rPr>
+          <w:b/>
+          <w:bCs/>
+          <w:sz w:val="22"/>
+          <w:szCs w:val="22"/>
+        </w:rPr>
+        <w:t>—unshifted</w:t>
+      </w:r>
+    </w:p>
+    <w:p>
+      <w:pPr>
+        <w:ind w:left="360"/>
+        <w:rPr>
+          <w:b/>
+          <w:bCs/>
+          <w:sz w:val="22"/>
+          <w:szCs w:val="22"/>
+        </w:rPr>
+      </w:pPr>
+      <w:r>
+        <w:rPr>
+          <w:b/>
+          <w:bCs/>
           <w:noProof/>
+          <w:sz w:val="22"/>
+          <w:szCs w:val="22"/>
           <w:lang w:bidi="he-IL"/>
         </w:rPr>
         <w:drawing>
-          <wp:inline distT="0" distB="0" distL="0" distR="0">
+          <wp:inline distT="0" distB="0" distL="0" distR="0" wp14:anchorId="4F66D5CD" wp14:editId="3724F8B5">
             <wp:extent cx="5095875" cy="1762125"/>
             <wp:effectExtent l="0" t="0" r="0" b="0"/>
-            <wp:docPr id="1" name="Picture 1" descr="Tai Dam USU_S"/>
+            <wp:docPr id="2" name="Picture 2" descr="Tai Dam USU_"/>
             <wp:cNvGraphicFramePr>
               <a:graphicFrameLocks xmlns:a="http://schemas.openxmlformats.org/drawingml/2006/main" noChangeAspect="1"/>
             </wp:cNvGraphicFramePr>
@@ -215,7 +114,7 @@
               <a:graphicData uri="http://schemas.openxmlformats.org/drawingml/2006/picture">
                 <pic:pic xmlns:pic="http://schemas.openxmlformats.org/drawingml/2006/picture">
                   <pic:nvPicPr>
-                    <pic:cNvPr id="0" name="Picture 1" descr="Tai Dam USU_S"/>
+                    <pic:cNvPr id="0" name="Picture 2" descr="Tai Dam USU_"/>
                     <pic:cNvPicPr>
                       <a:picLocks noChangeAspect="1" noChangeArrowheads="1"/>
                     </pic:cNvPicPr>
@@ -255,8 +154,7 @@
     </w:p>
     <w:p>
       <w:pPr>
-        <w:spacing w:after="0"/>
-        <w:jc w:val="center"/>
+        <w:spacing w:before="240" w:after="0"/>
         <w:rPr>
           <w:b/>
           <w:bCs/>
@@ -271,7 +169,7 @@
           <w:sz w:val="22"/>
           <w:szCs w:val="22"/>
         </w:rPr>
-        <w:t xml:space="preserve">Chart 1: </w:t>
+        <w:t>Chart 2</w:t>
       </w:r>
       <w:r>
         <w:rPr>
@@ -280,8 +178,10 @@
           <w:sz w:val="22"/>
           <w:szCs w:val="22"/>
         </w:rPr>
-        <w:t xml:space="preserve">SIL </w:t>
+        <w:t xml:space="preserve">: </w:t>
       </w:r>
+      <w:bookmarkStart w:id="0" w:name="_GoBack"/>
+      <w:bookmarkEnd w:id="0"/>
       <w:r>
         <w:rPr>
           <w:b/>
@@ -289,45 +189,23 @@
           <w:sz w:val="22"/>
           <w:szCs w:val="22"/>
         </w:rPr>
-        <w:t>Tai Dam Keyboard—shifted</w:t>
+        <w:t>SIL Tai Dam Keyboard—shifted</w:t>
       </w:r>
     </w:p>
     <w:p>
       <w:pPr>
-        <w:spacing w:after="0"/>
-        <w:jc w:val="center"/>
-        <w:rPr>
-          <w:b/>
-          <w:bCs/>
-          <w:sz w:val="22"/>
-          <w:szCs w:val="22"/>
-        </w:rPr>
-      </w:pPr>
-    </w:p>
-    <w:p>
-      <w:pPr>
-        <w:jc w:val="center"/>
-        <w:rPr>
-          <w:b/>
-          <w:bCs/>
-          <w:sz w:val="22"/>
-          <w:szCs w:val="22"/>
-        </w:rPr>
+        <w:ind w:left="360"/>
       </w:pPr>
       <w:r>
         <w:rPr>
-          <w:b/>
-          <w:bCs/>
           <w:noProof/>
-          <w:sz w:val="22"/>
-          <w:szCs w:val="22"/>
           <w:lang w:bidi="he-IL"/>
         </w:rPr>
         <w:drawing>
           <wp:inline distT="0" distB="0" distL="0" distR="0">
             <wp:extent cx="5095875" cy="1762125"/>
             <wp:effectExtent l="0" t="0" r="0" b="0"/>
-            <wp:docPr id="2" name="Picture 2" descr="Tai Dam USU_"/>
+            <wp:docPr id="1" name="Picture 1" descr="Tai Dam USU_S"/>
             <wp:cNvGraphicFramePr>
               <a:graphicFrameLocks xmlns:a="http://schemas.openxmlformats.org/drawingml/2006/main" noChangeAspect="1"/>
             </wp:cNvGraphicFramePr>
@@ -335,7 +213,7 @@
               <a:graphicData uri="http://schemas.openxmlformats.org/drawingml/2006/picture">
                 <pic:pic xmlns:pic="http://schemas.openxmlformats.org/drawingml/2006/picture">
                   <pic:nvPicPr>
-                    <pic:cNvPr id="0" name="Picture 2" descr="Tai Dam USU_"/>
+                    <pic:cNvPr id="0" name="Picture 1" descr="Tai Dam USU_S"/>
                     <pic:cNvPicPr>
                       <a:picLocks noChangeAspect="1" noChangeArrowheads="1"/>
                     </pic:cNvPicPr>
@@ -375,70 +253,22 @@
     </w:p>
     <w:p>
       <w:pPr>
-        <w:spacing w:after="0"/>
-        <w:jc w:val="center"/>
-        <w:rPr>
-          <w:b/>
-          <w:bCs/>
-          <w:sz w:val="22"/>
-          <w:szCs w:val="22"/>
-        </w:rPr>
+        <w:spacing w:before="240" w:after="0"/>
       </w:pPr>
       <w:r>
         <w:rPr>
           <w:b/>
           <w:bCs/>
           <w:sz w:val="22"/>
-          <w:szCs w:val="22"/>
+          <w:szCs w:val="18"/>
         </w:rPr>
-        <w:t>Chart 2</w:t>
+        <w:t>Chart 3: SIL Tai Dam Keyboard—characters requiring two keystrokes</w:t>
       </w:r>
-      <w:r>
-        <w:rPr>
-          <w:b/>
-          <w:bCs/>
-          <w:sz w:val="22"/>
-          <w:szCs w:val="22"/>
-        </w:rPr>
-        <w:t xml:space="preserve">: </w:t>
-      </w:r>
-      <w:r>
-        <w:rPr>
-          <w:b/>
-          <w:bCs/>
-          <w:sz w:val="22"/>
-          <w:szCs w:val="22"/>
-        </w:rPr>
-        <w:t xml:space="preserve">SIL </w:t>
-      </w:r>
-      <w:r>
-        <w:rPr>
-          <w:b/>
-          <w:bCs/>
-          <w:sz w:val="22"/>
-          <w:szCs w:val="22"/>
-        </w:rPr>
-        <w:t>Tai Dam Keyboard</w:t>
-      </w:r>
-      <w:r>
-        <w:rPr>
-          <w:b/>
-          <w:bCs/>
-          <w:sz w:val="22"/>
-          <w:szCs w:val="22"/>
-        </w:rPr>
-        <w:t>—unshifted</w:t>
-      </w:r>
-    </w:p>
-    <w:p>
-      <w:pPr>
-        <w:spacing w:after="0"/>
-      </w:pPr>
     </w:p>
     <w:tbl>
       <w:tblPr>
         <w:tblW w:w="0" w:type="auto"/>
-        <w:jc w:val="center"/>
+        <w:tblInd w:w="360" w:type="dxa"/>
         <w:tblBorders>
           <w:top w:val="single" w:sz="4" w:space="0" w:color="auto"/>
           <w:left w:val="single" w:sz="4" w:space="0" w:color="auto"/>
@@ -459,7 +289,6 @@
       <w:tr>
         <w:trPr>
           <w:tblHeader/>
-          <w:jc w:val="center"/>
         </w:trPr>
         <w:tc>
           <w:tcPr>
@@ -598,9 +427,6 @@
         </w:tc>
       </w:tr>
       <w:tr>
-        <w:trPr>
-          <w:jc w:val="center"/>
-        </w:trPr>
         <w:tc>
           <w:tcPr>
             <w:tcW w:w="1512" w:type="dxa"/>
@@ -762,9 +588,6 @@
         </w:tc>
       </w:tr>
       <w:tr>
-        <w:trPr>
-          <w:jc w:val="center"/>
-        </w:trPr>
         <w:tc>
           <w:tcPr>
             <w:tcW w:w="1512" w:type="dxa"/>
@@ -921,9 +744,6 @@
         </w:tc>
       </w:tr>
       <w:tr>
-        <w:trPr>
-          <w:jc w:val="center"/>
-        </w:trPr>
         <w:tc>
           <w:tcPr>
             <w:tcW w:w="1512" w:type="dxa"/>
@@ -1080,9 +900,6 @@
         </w:tc>
       </w:tr>
       <w:tr>
-        <w:trPr>
-          <w:jc w:val="center"/>
-        </w:trPr>
         <w:tc>
           <w:tcPr>
             <w:tcW w:w="1512" w:type="dxa"/>
@@ -1222,9 +1039,6 @@
         </w:tc>
       </w:tr>
       <w:tr>
-        <w:trPr>
-          <w:jc w:val="center"/>
-        </w:trPr>
         <w:tc>
           <w:tcPr>
             <w:tcW w:w="1512" w:type="dxa"/>
@@ -1364,9 +1178,6 @@
         </w:tc>
       </w:tr>
       <w:tr>
-        <w:trPr>
-          <w:jc w:val="center"/>
-        </w:trPr>
         <w:tc>
           <w:tcPr>
             <w:tcW w:w="1512" w:type="dxa"/>
@@ -1503,9 +1314,6 @@
         </w:tc>
       </w:tr>
       <w:tr>
-        <w:trPr>
-          <w:jc w:val="center"/>
-        </w:trPr>
         <w:tc>
           <w:tcPr>
             <w:tcW w:w="1512" w:type="dxa"/>
@@ -1646,8 +1454,6 @@
     </w:tbl>
     <w:p>
       <w:pPr>
-        <w:spacing w:before="120"/>
-        <w:jc w:val="center"/>
         <w:rPr>
           <w:b/>
           <w:bCs/>
@@ -1655,48 +1461,12 @@
           <w:szCs w:val="18"/>
         </w:rPr>
       </w:pPr>
-      <w:r>
-        <w:rPr>
-          <w:b/>
-          <w:bCs/>
-          <w:sz w:val="22"/>
-          <w:szCs w:val="18"/>
-        </w:rPr>
-        <w:t>Chart 3</w:t>
-      </w:r>
-      <w:r>
-        <w:rPr>
-          <w:b/>
-          <w:bCs/>
-          <w:sz w:val="22"/>
-          <w:szCs w:val="18"/>
-        </w:rPr>
-        <w:t xml:space="preserve">: </w:t>
-      </w:r>
-      <w:r>
-        <w:rPr>
-          <w:b/>
-          <w:bCs/>
-          <w:sz w:val="22"/>
-          <w:szCs w:val="18"/>
-        </w:rPr>
-        <w:t xml:space="preserve">SIL </w:t>
-      </w:r>
-      <w:r>
-        <w:rPr>
-          <w:b/>
-          <w:bCs/>
-          <w:sz w:val="22"/>
-          <w:szCs w:val="18"/>
-        </w:rPr>
-        <w:t>Tai Dam Keyboard—characters requiring two keystrokes</w:t>
-      </w:r>
     </w:p>
     <w:sectPr>
       <w:footerReference w:type="default" r:id="rId9"/>
       <w:type w:val="continuous"/>
       <w:pgSz w:w="12240" w:h="15840" w:code="1"/>
-      <w:pgMar w:top="1440" w:right="1440" w:bottom="1440" w:left="1440" w:header="720" w:footer="360" w:gutter="0"/>
+      <w:pgMar w:top="1440" w:right="1440" w:bottom="1152" w:left="1440" w:header="720" w:footer="360" w:gutter="0"/>
       <w:cols w:space="720"/>
     </w:sectPr>
   </w:body>
@@ -1808,7 +1578,7 @@
         <w:noProof/>
         <w:sz w:val="20"/>
       </w:rPr>
-      <w:t>3 January 2018</w:t>
+      <w:t>10 January 2018</w:t>
     </w:r>
     <w:r>
       <w:rPr>
@@ -3224,6 +2994,50 @@
     <w:lsdException w:name="Subtitle" w:qFormat="1"/>
     <w:lsdException w:name="Strong" w:qFormat="1"/>
     <w:lsdException w:name="Emphasis" w:qFormat="1"/>
+    <w:lsdException w:name="Normal Table" w:semiHidden="1" w:unhideWhenUsed="1"/>
+    <w:lsdException w:name="Table Simple 1" w:semiHidden="1" w:unhideWhenUsed="1"/>
+    <w:lsdException w:name="Table Simple 2" w:semiHidden="1" w:unhideWhenUsed="1"/>
+    <w:lsdException w:name="Table Simple 3" w:semiHidden="1" w:unhideWhenUsed="1"/>
+    <w:lsdException w:name="Table Classic 1" w:semiHidden="1" w:unhideWhenUsed="1"/>
+    <w:lsdException w:name="Table Classic 2" w:semiHidden="1" w:unhideWhenUsed="1"/>
+    <w:lsdException w:name="Table Classic 3" w:semiHidden="1" w:unhideWhenUsed="1"/>
+    <w:lsdException w:name="Table Classic 4" w:semiHidden="1" w:unhideWhenUsed="1"/>
+    <w:lsdException w:name="Table Colorful 1" w:semiHidden="1" w:unhideWhenUsed="1"/>
+    <w:lsdException w:name="Table Colorful 2" w:semiHidden="1" w:unhideWhenUsed="1"/>
+    <w:lsdException w:name="Table Colorful 3" w:semiHidden="1" w:unhideWhenUsed="1"/>
+    <w:lsdException w:name="Table Columns 1" w:semiHidden="1" w:unhideWhenUsed="1"/>
+    <w:lsdException w:name="Table Columns 2" w:semiHidden="1" w:unhideWhenUsed="1"/>
+    <w:lsdException w:name="Table Columns 3" w:semiHidden="1" w:unhideWhenUsed="1"/>
+    <w:lsdException w:name="Table Columns 4" w:semiHidden="1" w:unhideWhenUsed="1"/>
+    <w:lsdException w:name="Table Columns 5" w:semiHidden="1" w:unhideWhenUsed="1"/>
+    <w:lsdException w:name="Table Grid 1" w:semiHidden="1" w:unhideWhenUsed="1"/>
+    <w:lsdException w:name="Table Grid 2" w:semiHidden="1" w:unhideWhenUsed="1"/>
+    <w:lsdException w:name="Table Grid 3" w:semiHidden="1" w:unhideWhenUsed="1"/>
+    <w:lsdException w:name="Table Grid 4" w:semiHidden="1" w:unhideWhenUsed="1"/>
+    <w:lsdException w:name="Table Grid 5" w:semiHidden="1" w:unhideWhenUsed="1"/>
+    <w:lsdException w:name="Table Grid 6" w:semiHidden="1" w:unhideWhenUsed="1"/>
+    <w:lsdException w:name="Table Grid 7" w:semiHidden="1" w:unhideWhenUsed="1"/>
+    <w:lsdException w:name="Table Grid 8" w:semiHidden="1" w:unhideWhenUsed="1"/>
+    <w:lsdException w:name="Table List 1" w:semiHidden="1" w:unhideWhenUsed="1"/>
+    <w:lsdException w:name="Table List 2" w:semiHidden="1" w:unhideWhenUsed="1"/>
+    <w:lsdException w:name="Table List 3" w:semiHidden="1" w:unhideWhenUsed="1"/>
+    <w:lsdException w:name="Table List 4" w:semiHidden="1" w:unhideWhenUsed="1"/>
+    <w:lsdException w:name="Table List 5" w:semiHidden="1" w:unhideWhenUsed="1"/>
+    <w:lsdException w:name="Table List 6" w:semiHidden="1" w:unhideWhenUsed="1"/>
+    <w:lsdException w:name="Table List 7" w:semiHidden="1" w:unhideWhenUsed="1"/>
+    <w:lsdException w:name="Table List 8" w:semiHidden="1" w:unhideWhenUsed="1"/>
+    <w:lsdException w:name="Table 3D effects 1" w:semiHidden="1" w:unhideWhenUsed="1"/>
+    <w:lsdException w:name="Table 3D effects 2" w:semiHidden="1" w:unhideWhenUsed="1"/>
+    <w:lsdException w:name="Table 3D effects 3" w:semiHidden="1" w:unhideWhenUsed="1"/>
+    <w:lsdException w:name="Table Contemporary" w:semiHidden="1" w:unhideWhenUsed="1"/>
+    <w:lsdException w:name="Table Elegant" w:semiHidden="1" w:unhideWhenUsed="1"/>
+    <w:lsdException w:name="Table Professional" w:semiHidden="1" w:unhideWhenUsed="1"/>
+    <w:lsdException w:name="Table Subtle 1" w:semiHidden="1" w:unhideWhenUsed="1"/>
+    <w:lsdException w:name="Table Subtle 2" w:semiHidden="1" w:unhideWhenUsed="1"/>
+    <w:lsdException w:name="Table Web 1" w:semiHidden="1" w:unhideWhenUsed="1"/>
+    <w:lsdException w:name="Table Web 2" w:semiHidden="1" w:unhideWhenUsed="1"/>
+    <w:lsdException w:name="Table Web 3" w:semiHidden="1" w:unhideWhenUsed="1"/>
+    <w:lsdException w:name="Table Theme" w:semiHidden="1" w:unhideWhenUsed="1"/>
     <w:lsdException w:name="Placeholder Text" w:semiHidden="1" w:uiPriority="99"/>
     <w:lsdException w:name="No Spacing" w:uiPriority="1" w:qFormat="1"/>
     <w:lsdException w:name="Light Shading" w:uiPriority="60"/>
@@ -3493,11 +3307,15 @@
   </w:style>
   <w:style w:type="character" w:default="1" w:styleId="DefaultParagraphFont">
     <w:name w:val="Default Paragraph Font"/>
+    <w:uiPriority w:val="1"/>
     <w:semiHidden/>
+    <w:unhideWhenUsed/>
   </w:style>
   <w:style w:type="table" w:default="1" w:styleId="TableNormal">
     <w:name w:val="Normal Table"/>
+    <w:uiPriority w:val="99"/>
     <w:semiHidden/>
+    <w:unhideWhenUsed/>
     <w:tblPr>
       <w:tblInd w:w="0" w:type="dxa"/>
       <w:tblCellMar>
@@ -3510,7 +3328,9 @@
   </w:style>
   <w:style w:type="numbering" w:default="1" w:styleId="NoList">
     <w:name w:val="No List"/>
+    <w:uiPriority w:val="99"/>
     <w:semiHidden/>
+    <w:unhideWhenUsed/>
   </w:style>
   <w:style w:type="paragraph" w:customStyle="1" w:styleId="KeymanRequired">
     <w:name w:val="Keyman Required"/>

</xml_diff>